<commit_message>
Requirements auf englisch übersetzt
</commit_message>
<xml_diff>
--- a/Docs/Michi/Requirements.docx
+++ b/Docs/Michi/Requirements.docx
@@ -20,7 +20,7 @@
           <w:szCs w:val="20"/>
           <w:lang w:val="en-GB"/>
         </w:rPr>
-        <w:t>Technische Anforderungen</w:t>
+        <w:t>Technical Requirements</w:t>
       </w:r>
     </w:p>
     <w:p>
@@ -246,7 +246,29 @@
           <w:szCs w:val="20"/>
           <w:lang w:val="en-GB"/>
         </w:rPr>
-        <w:t>The data model has to be implemented with the</w:t>
+        <w:t xml:space="preserve">The data model </w:t>
+      </w:r>
+      <w:proofErr w:type="gramStart"/>
+      <w:r>
+        <w:rPr>
+          <w:rFonts w:ascii="Verdana" w:hAnsi="Verdana" w:cs="Verdana"/>
+          <w:color w:val="000000"/>
+          <w:sz w:val="20"/>
+          <w:szCs w:val="20"/>
+          <w:lang w:val="en-GB"/>
+        </w:rPr>
+        <w:t>has to</w:t>
+      </w:r>
+      <w:proofErr w:type="gramEnd"/>
+      <w:r>
+        <w:rPr>
+          <w:rFonts w:ascii="Verdana" w:hAnsi="Verdana" w:cs="Verdana"/>
+          <w:color w:val="000000"/>
+          <w:sz w:val="20"/>
+          <w:szCs w:val="20"/>
+          <w:lang w:val="en-GB"/>
+        </w:rPr>
+        <w:t xml:space="preserve"> be implemented with the</w:t>
       </w:r>
       <w:r>
         <w:rPr>
@@ -356,27 +378,7 @@
           <w:szCs w:val="20"/>
           <w:lang w:val="en-GB"/>
         </w:rPr>
-        <w:t>Anforderungen Datenbank</w:t>
-      </w:r>
-      <w:r>
-        <w:rPr>
-          <w:rFonts w:ascii="Verdana" w:hAnsi="Verdana"/>
-          <w:b/>
-          <w:sz w:val="20"/>
-          <w:szCs w:val="20"/>
-          <w:lang w:val="en-GB"/>
-        </w:rPr>
-        <w:t>a</w:t>
-      </w:r>
-      <w:r>
-        <w:rPr>
-          <w:rFonts w:ascii="Verdana" w:hAnsi="Verdana"/>
-          <w:b/>
-          <w:sz w:val="20"/>
-          <w:szCs w:val="20"/>
-          <w:lang w:val="en-GB"/>
-        </w:rPr>
-        <w:t>ufbau</w:t>
+        <w:t>Database Requirements</w:t>
       </w:r>
     </w:p>
     <w:p>
@@ -530,27 +532,49 @@
           <w:szCs w:val="20"/>
           <w:lang w:val="en-GB"/>
         </w:rPr>
-        <w:t>Each modelling element (entity, role, constraint) has</w:t>
-      </w:r>
-      <w:r>
-        <w:rPr>
-          <w:rFonts w:ascii="Verdana" w:hAnsi="Verdana" w:cs="Verdana"/>
-          <w:color w:val="000000"/>
-          <w:sz w:val="20"/>
-          <w:szCs w:val="20"/>
-          <w:lang w:val="en-GB"/>
-        </w:rPr>
-        <w:t xml:space="preserve"> </w:t>
-      </w:r>
-      <w:r>
-        <w:rPr>
-          <w:rFonts w:ascii="Verdana" w:hAnsi="Verdana" w:cs="Verdana"/>
-          <w:color w:val="000000"/>
-          <w:sz w:val="20"/>
-          <w:szCs w:val="20"/>
-          <w:lang w:val="en-GB"/>
-        </w:rPr>
-        <w:t>to have a description defining the meaning of the</w:t>
+        <w:t xml:space="preserve">Each modelling element (entity, role, constraint) </w:t>
+      </w:r>
+      <w:proofErr w:type="gramStart"/>
+      <w:r>
+        <w:rPr>
+          <w:rFonts w:ascii="Verdana" w:hAnsi="Verdana" w:cs="Verdana"/>
+          <w:color w:val="000000"/>
+          <w:sz w:val="20"/>
+          <w:szCs w:val="20"/>
+          <w:lang w:val="en-GB"/>
+        </w:rPr>
+        <w:t>has</w:t>
+      </w:r>
+      <w:r>
+        <w:rPr>
+          <w:rFonts w:ascii="Verdana" w:hAnsi="Verdana" w:cs="Verdana"/>
+          <w:color w:val="000000"/>
+          <w:sz w:val="20"/>
+          <w:szCs w:val="20"/>
+          <w:lang w:val="en-GB"/>
+        </w:rPr>
+        <w:t xml:space="preserve"> </w:t>
+      </w:r>
+      <w:r>
+        <w:rPr>
+          <w:rFonts w:ascii="Verdana" w:hAnsi="Verdana" w:cs="Verdana"/>
+          <w:color w:val="000000"/>
+          <w:sz w:val="20"/>
+          <w:szCs w:val="20"/>
+          <w:lang w:val="en-GB"/>
+        </w:rPr>
+        <w:t>to</w:t>
+      </w:r>
+      <w:proofErr w:type="gramEnd"/>
+      <w:r>
+        <w:rPr>
+          <w:rFonts w:ascii="Verdana" w:hAnsi="Verdana" w:cs="Verdana"/>
+          <w:color w:val="000000"/>
+          <w:sz w:val="20"/>
+          <w:szCs w:val="20"/>
+          <w:lang w:val="en-GB"/>
+        </w:rPr>
+        <w:t xml:space="preserve"> have a description defining the meaning of the</w:t>
       </w:r>
       <w:r>
         <w:rPr>
@@ -730,7 +754,7 @@
           <w:szCs w:val="20"/>
           <w:lang w:val="en-GB"/>
         </w:rPr>
-        <w:t xml:space="preserve">odules according to  </w:t>
+        <w:t xml:space="preserve">odules according to </w:t>
       </w:r>
       <w:r>
         <w:rPr>
@@ -771,7 +795,29 @@
           <w:szCs w:val="20"/>
           <w:lang w:val="en-GB"/>
         </w:rPr>
-        <w:t>semester of Softwaretechnik (SWT6).</w:t>
+        <w:t xml:space="preserve">semester of </w:t>
+      </w:r>
+      <w:proofErr w:type="spellStart"/>
+      <w:r>
+        <w:rPr>
+          <w:rFonts w:ascii="Verdana" w:hAnsi="Verdana" w:cs="Verdana"/>
+          <w:color w:val="000000"/>
+          <w:sz w:val="20"/>
+          <w:szCs w:val="20"/>
+          <w:lang w:val="en-GB"/>
+        </w:rPr>
+        <w:t>Softwaretechnik</w:t>
+      </w:r>
+      <w:proofErr w:type="spellEnd"/>
+      <w:r>
+        <w:rPr>
+          <w:rFonts w:ascii="Verdana" w:hAnsi="Verdana" w:cs="Verdana"/>
+          <w:color w:val="000000"/>
+          <w:sz w:val="20"/>
+          <w:szCs w:val="20"/>
+          <w:lang w:val="en-GB"/>
+        </w:rPr>
+        <w:t xml:space="preserve"> (SWT6).</w:t>
       </w:r>
       <w:r>
         <w:rPr>
@@ -879,7 +925,7 @@
           <w:szCs w:val="20"/>
           <w:lang w:val="en-GB"/>
         </w:rPr>
-        <w:t>Aufbau Stundenplan</w:t>
+        <w:t>Structure timetable</w:t>
       </w:r>
     </w:p>
     <w:p>
@@ -923,47 +969,91 @@
           <w:szCs w:val="20"/>
           <w:lang w:val="en-GB"/>
         </w:rPr>
-        <w:t>The examination regulations define which modules have</w:t>
-      </w:r>
-      <w:r>
-        <w:rPr>
-          <w:rFonts w:ascii="Verdana" w:hAnsi="Verdana" w:cs="Verdana"/>
-          <w:color w:val="000000"/>
-          <w:sz w:val="20"/>
-          <w:szCs w:val="20"/>
-          <w:lang w:val="en-GB"/>
-        </w:rPr>
-        <w:t xml:space="preserve"> </w:t>
-      </w:r>
-      <w:r>
-        <w:rPr>
-          <w:rFonts w:ascii="Verdana" w:hAnsi="Verdana" w:cs="Verdana"/>
-          <w:color w:val="000000"/>
-          <w:sz w:val="20"/>
-          <w:szCs w:val="20"/>
-          <w:lang w:val="en-GB"/>
-        </w:rPr>
-        <w:t>to be offered. Note that not all lectures are defined in the</w:t>
-      </w:r>
-      <w:r>
-        <w:rPr>
-          <w:rFonts w:ascii="Verdana" w:hAnsi="Verdana" w:cs="Verdana"/>
-          <w:color w:val="000000"/>
-          <w:sz w:val="20"/>
-          <w:szCs w:val="20"/>
-          <w:lang w:val="en-GB"/>
-        </w:rPr>
-        <w:t xml:space="preserve"> </w:t>
-      </w:r>
-      <w:r>
-        <w:rPr>
-          <w:rFonts w:ascii="Verdana" w:hAnsi="Verdana" w:cs="Verdana"/>
-          <w:color w:val="000000"/>
-          <w:sz w:val="20"/>
-          <w:szCs w:val="20"/>
-          <w:lang w:val="en-GB"/>
-        </w:rPr>
-        <w:t>examination regulations (e.g. Wahlfach X, elective X).</w:t>
+        <w:t xml:space="preserve">The examination regulations define which modules </w:t>
+      </w:r>
+      <w:proofErr w:type="gramStart"/>
+      <w:r>
+        <w:rPr>
+          <w:rFonts w:ascii="Verdana" w:hAnsi="Verdana" w:cs="Verdana"/>
+          <w:color w:val="000000"/>
+          <w:sz w:val="20"/>
+          <w:szCs w:val="20"/>
+          <w:lang w:val="en-GB"/>
+        </w:rPr>
+        <w:t>have</w:t>
+      </w:r>
+      <w:r>
+        <w:rPr>
+          <w:rFonts w:ascii="Verdana" w:hAnsi="Verdana" w:cs="Verdana"/>
+          <w:color w:val="000000"/>
+          <w:sz w:val="20"/>
+          <w:szCs w:val="20"/>
+          <w:lang w:val="en-GB"/>
+        </w:rPr>
+        <w:t xml:space="preserve"> </w:t>
+      </w:r>
+      <w:r>
+        <w:rPr>
+          <w:rFonts w:ascii="Verdana" w:hAnsi="Verdana" w:cs="Verdana"/>
+          <w:color w:val="000000"/>
+          <w:sz w:val="20"/>
+          <w:szCs w:val="20"/>
+          <w:lang w:val="en-GB"/>
+        </w:rPr>
+        <w:t>to</w:t>
+      </w:r>
+      <w:proofErr w:type="gramEnd"/>
+      <w:r>
+        <w:rPr>
+          <w:rFonts w:ascii="Verdana" w:hAnsi="Verdana" w:cs="Verdana"/>
+          <w:color w:val="000000"/>
+          <w:sz w:val="20"/>
+          <w:szCs w:val="20"/>
+          <w:lang w:val="en-GB"/>
+        </w:rPr>
+        <w:t xml:space="preserve"> be offered. Note that not all lectures are defined in the</w:t>
+      </w:r>
+      <w:r>
+        <w:rPr>
+          <w:rFonts w:ascii="Verdana" w:hAnsi="Verdana" w:cs="Verdana"/>
+          <w:color w:val="000000"/>
+          <w:sz w:val="20"/>
+          <w:szCs w:val="20"/>
+          <w:lang w:val="en-GB"/>
+        </w:rPr>
+        <w:t xml:space="preserve"> </w:t>
+      </w:r>
+      <w:r>
+        <w:rPr>
+          <w:rFonts w:ascii="Verdana" w:hAnsi="Verdana" w:cs="Verdana"/>
+          <w:color w:val="000000"/>
+          <w:sz w:val="20"/>
+          <w:szCs w:val="20"/>
+          <w:lang w:val="en-GB"/>
+        </w:rPr>
+        <w:t xml:space="preserve">examination regulations (e.g. </w:t>
+      </w:r>
+      <w:proofErr w:type="spellStart"/>
+      <w:r>
+        <w:rPr>
+          <w:rFonts w:ascii="Verdana" w:hAnsi="Verdana" w:cs="Verdana"/>
+          <w:color w:val="000000"/>
+          <w:sz w:val="20"/>
+          <w:szCs w:val="20"/>
+          <w:lang w:val="en-GB"/>
+        </w:rPr>
+        <w:t>Wahlfach</w:t>
+      </w:r>
+      <w:proofErr w:type="spellEnd"/>
+      <w:r>
+        <w:rPr>
+          <w:rFonts w:ascii="Verdana" w:hAnsi="Verdana" w:cs="Verdana"/>
+          <w:color w:val="000000"/>
+          <w:sz w:val="20"/>
+          <w:szCs w:val="20"/>
+          <w:lang w:val="en-GB"/>
+        </w:rPr>
+        <w:t xml:space="preserve"> X, elective X).</w:t>
       </w:r>
     </w:p>
     <w:p>
@@ -1103,7 +1193,29 @@
           <w:szCs w:val="20"/>
           <w:lang w:val="en-GB"/>
         </w:rPr>
-        <w:t>(Lehrbeauftragte).</w:t>
+        <w:t>(</w:t>
+      </w:r>
+      <w:proofErr w:type="spellStart"/>
+      <w:r>
+        <w:rPr>
+          <w:rFonts w:ascii="Verdana" w:hAnsi="Verdana" w:cs="Verdana"/>
+          <w:color w:val="000000"/>
+          <w:sz w:val="20"/>
+          <w:szCs w:val="20"/>
+          <w:lang w:val="en-GB"/>
+        </w:rPr>
+        <w:t>Lehrbeauftragte</w:t>
+      </w:r>
+      <w:proofErr w:type="spellEnd"/>
+      <w:r>
+        <w:rPr>
+          <w:rFonts w:ascii="Verdana" w:hAnsi="Verdana" w:cs="Verdana"/>
+          <w:color w:val="000000"/>
+          <w:sz w:val="20"/>
+          <w:szCs w:val="20"/>
+          <w:lang w:val="en-GB"/>
+        </w:rPr>
+        <w:t>).</w:t>
       </w:r>
     </w:p>
     <w:p>
@@ -1281,7 +1393,7 @@
           <w:szCs w:val="20"/>
           <w:lang w:val="en-GB"/>
         </w:rPr>
-        <w:t>Anforderungen Dozent</w:t>
+        <w:t>Lecturer Requirements</w:t>
       </w:r>
     </w:p>
     <w:p>
@@ -1435,7 +1547,29 @@
           <w:szCs w:val="20"/>
           <w:lang w:val="en-GB"/>
         </w:rPr>
-        <w:t>department (Fakultät).</w:t>
+        <w:t>department (</w:t>
+      </w:r>
+      <w:proofErr w:type="spellStart"/>
+      <w:r>
+        <w:rPr>
+          <w:rFonts w:ascii="Verdana" w:hAnsi="Verdana" w:cs="Verdana"/>
+          <w:color w:val="000000"/>
+          <w:sz w:val="20"/>
+          <w:szCs w:val="20"/>
+          <w:lang w:val="en-GB"/>
+        </w:rPr>
+        <w:t>Fakultät</w:t>
+      </w:r>
+      <w:proofErr w:type="spellEnd"/>
+      <w:r>
+        <w:rPr>
+          <w:rFonts w:ascii="Verdana" w:hAnsi="Verdana" w:cs="Verdana"/>
+          <w:color w:val="000000"/>
+          <w:sz w:val="20"/>
+          <w:szCs w:val="20"/>
+          <w:lang w:val="en-GB"/>
+        </w:rPr>
+        <w:t>).</w:t>
       </w:r>
     </w:p>
     <w:p>
@@ -1605,7 +1739,29 @@
           <w:szCs w:val="20"/>
           <w:lang w:val="en-GB"/>
         </w:rPr>
-        <w:t>Professors have to work a certain amount of SWS each</w:t>
+        <w:t xml:space="preserve">Professors </w:t>
+      </w:r>
+      <w:proofErr w:type="gramStart"/>
+      <w:r>
+        <w:rPr>
+          <w:rFonts w:ascii="Verdana" w:hAnsi="Verdana" w:cs="Verdana"/>
+          <w:color w:val="000000"/>
+          <w:sz w:val="20"/>
+          <w:szCs w:val="20"/>
+          <w:lang w:val="en-GB"/>
+        </w:rPr>
+        <w:t>have to</w:t>
+      </w:r>
+      <w:proofErr w:type="gramEnd"/>
+      <w:r>
+        <w:rPr>
+          <w:rFonts w:ascii="Verdana" w:hAnsi="Verdana" w:cs="Verdana"/>
+          <w:color w:val="000000"/>
+          <w:sz w:val="20"/>
+          <w:szCs w:val="20"/>
+          <w:lang w:val="en-GB"/>
+        </w:rPr>
+        <w:t xml:space="preserve"> work a certain amount of SWS each</w:t>
       </w:r>
       <w:r>
         <w:rPr>
@@ -1695,27 +1851,71 @@
           <w:szCs w:val="20"/>
           <w:lang w:val="en-GB"/>
         </w:rPr>
-        <w:t xml:space="preserve"> professor has to work 18 SWS</w:t>
-      </w:r>
-      <w:r>
-        <w:rPr>
-          <w:rFonts w:ascii="Verdana" w:hAnsi="Verdana" w:cs="Verdana"/>
-          <w:color w:val="000000"/>
-          <w:sz w:val="20"/>
-          <w:szCs w:val="20"/>
-          <w:lang w:val="en-GB"/>
-        </w:rPr>
-        <w:t xml:space="preserve"> </w:t>
-      </w:r>
-      <w:r>
-        <w:rPr>
-          <w:rFonts w:ascii="Verdana" w:hAnsi="Verdana" w:cs="Verdana"/>
-          <w:color w:val="000000"/>
-          <w:sz w:val="20"/>
-          <w:szCs w:val="20"/>
-          <w:lang w:val="en-GB"/>
-        </w:rPr>
-        <w:t>on average (required work load = Deputat). The</w:t>
+        <w:t xml:space="preserve"> professor </w:t>
+      </w:r>
+      <w:proofErr w:type="gramStart"/>
+      <w:r>
+        <w:rPr>
+          <w:rFonts w:ascii="Verdana" w:hAnsi="Verdana" w:cs="Verdana"/>
+          <w:color w:val="000000"/>
+          <w:sz w:val="20"/>
+          <w:szCs w:val="20"/>
+          <w:lang w:val="en-GB"/>
+        </w:rPr>
+        <w:t>has to</w:t>
+      </w:r>
+      <w:proofErr w:type="gramEnd"/>
+      <w:r>
+        <w:rPr>
+          <w:rFonts w:ascii="Verdana" w:hAnsi="Verdana" w:cs="Verdana"/>
+          <w:color w:val="000000"/>
+          <w:sz w:val="20"/>
+          <w:szCs w:val="20"/>
+          <w:lang w:val="en-GB"/>
+        </w:rPr>
+        <w:t xml:space="preserve"> work 18 SWS</w:t>
+      </w:r>
+      <w:r>
+        <w:rPr>
+          <w:rFonts w:ascii="Verdana" w:hAnsi="Verdana" w:cs="Verdana"/>
+          <w:color w:val="000000"/>
+          <w:sz w:val="20"/>
+          <w:szCs w:val="20"/>
+          <w:lang w:val="en-GB"/>
+        </w:rPr>
+        <w:t xml:space="preserve"> </w:t>
+      </w:r>
+      <w:r>
+        <w:rPr>
+          <w:rFonts w:ascii="Verdana" w:hAnsi="Verdana" w:cs="Verdana"/>
+          <w:color w:val="000000"/>
+          <w:sz w:val="20"/>
+          <w:szCs w:val="20"/>
+          <w:lang w:val="en-GB"/>
+        </w:rPr>
+        <w:t xml:space="preserve">on average (required work load = </w:t>
+      </w:r>
+      <w:proofErr w:type="spellStart"/>
+      <w:r>
+        <w:rPr>
+          <w:rFonts w:ascii="Verdana" w:hAnsi="Verdana" w:cs="Verdana"/>
+          <w:color w:val="000000"/>
+          <w:sz w:val="20"/>
+          <w:szCs w:val="20"/>
+          <w:lang w:val="en-GB"/>
+        </w:rPr>
+        <w:t>Deputat</w:t>
+      </w:r>
+      <w:proofErr w:type="spellEnd"/>
+      <w:r>
+        <w:rPr>
+          <w:rFonts w:ascii="Verdana" w:hAnsi="Verdana" w:cs="Verdana"/>
+          <w:color w:val="000000"/>
+          <w:sz w:val="20"/>
+          <w:szCs w:val="20"/>
+          <w:lang w:val="en-GB"/>
+        </w:rPr>
+        <w:t>). The</w:t>
       </w:r>
       <w:r>
         <w:rPr>
@@ -1806,7 +2006,29 @@
           <w:szCs w:val="20"/>
           <w:lang w:val="en-GB"/>
         </w:rPr>
-        <w:t>time or be on sabbatical, i.e. the deputat is reduced.</w:t>
+        <w:t xml:space="preserve">time or be on sabbatical, i.e. the </w:t>
+      </w:r>
+      <w:proofErr w:type="spellStart"/>
+      <w:r>
+        <w:rPr>
+          <w:rFonts w:ascii="Verdana" w:hAnsi="Verdana" w:cs="Verdana"/>
+          <w:color w:val="000000"/>
+          <w:sz w:val="20"/>
+          <w:szCs w:val="20"/>
+          <w:lang w:val="en-GB"/>
+        </w:rPr>
+        <w:t>deputat</w:t>
+      </w:r>
+      <w:proofErr w:type="spellEnd"/>
+      <w:r>
+        <w:rPr>
+          <w:rFonts w:ascii="Verdana" w:hAnsi="Verdana" w:cs="Verdana"/>
+          <w:color w:val="000000"/>
+          <w:sz w:val="20"/>
+          <w:szCs w:val="20"/>
+          <w:lang w:val="en-GB"/>
+        </w:rPr>
+        <w:t xml:space="preserve"> is reduced.</w:t>
       </w:r>
     </w:p>
     <w:p>
@@ -1906,7 +2128,29 @@
           <w:szCs w:val="20"/>
           <w:lang w:val="en-GB"/>
         </w:rPr>
-        <w:t>The application has to document the work load of each</w:t>
+        <w:t xml:space="preserve">The application </w:t>
+      </w:r>
+      <w:proofErr w:type="gramStart"/>
+      <w:r>
+        <w:rPr>
+          <w:rFonts w:ascii="Verdana" w:hAnsi="Verdana" w:cs="Verdana"/>
+          <w:color w:val="000000"/>
+          <w:sz w:val="20"/>
+          <w:szCs w:val="20"/>
+          <w:lang w:val="en-GB"/>
+        </w:rPr>
+        <w:t>has to</w:t>
+      </w:r>
+      <w:proofErr w:type="gramEnd"/>
+      <w:r>
+        <w:rPr>
+          <w:rFonts w:ascii="Verdana" w:hAnsi="Verdana" w:cs="Verdana"/>
+          <w:color w:val="000000"/>
+          <w:sz w:val="20"/>
+          <w:szCs w:val="20"/>
+          <w:lang w:val="en-GB"/>
+        </w:rPr>
+        <w:t xml:space="preserve"> document the work load of each</w:t>
       </w:r>
       <w:r>
         <w:rPr>
@@ -1968,7 +2212,40 @@
           <w:szCs w:val="20"/>
           <w:lang w:val="en-GB"/>
         </w:rPr>
-        <w:t>Anforderungen Report</w:t>
+        <w:t>Report</w:t>
+      </w:r>
+      <w:r>
+        <w:rPr>
+          <w:rFonts w:ascii="Verdana" w:hAnsi="Verdana" w:cs="Verdana"/>
+          <w:b/>
+          <w:color w:val="000000"/>
+          <w:sz w:val="20"/>
+          <w:szCs w:val="20"/>
+          <w:lang w:val="en-GB"/>
+        </w:rPr>
+        <w:t xml:space="preserve"> </w:t>
+      </w:r>
+      <w:r>
+        <w:rPr>
+          <w:rFonts w:ascii="Verdana" w:hAnsi="Verdana" w:cs="Verdana"/>
+          <w:b/>
+          <w:color w:val="000000"/>
+          <w:sz w:val="20"/>
+          <w:szCs w:val="20"/>
+          <w:lang w:val="en-GB"/>
+        </w:rPr>
+        <w:t>Requirements</w:t>
+      </w:r>
+      <w:r>
+        <w:rPr>
+          <w:rFonts w:ascii="Verdana" w:hAnsi="Verdana" w:cs="Verdana"/>
+          <w:b/>
+          <w:color w:val="000000"/>
+          <w:sz w:val="20"/>
+          <w:szCs w:val="20"/>
+          <w:lang w:val="en-GB"/>
+        </w:rPr>
+        <w:t xml:space="preserve"> </w:t>
       </w:r>
     </w:p>
     <w:p>
@@ -2053,27 +2330,71 @@
           <w:szCs w:val="20"/>
           <w:lang w:val="en-GB"/>
         </w:rPr>
-        <w:t>(Stundenkontostand – accumulated real work load</w:t>
-      </w:r>
-      <w:r>
-        <w:rPr>
-          <w:rFonts w:ascii="Verdana" w:hAnsi="Verdana" w:cs="Verdana"/>
-          <w:color w:val="000000"/>
-          <w:sz w:val="20"/>
-          <w:szCs w:val="20"/>
-          <w:lang w:val="en-GB"/>
-        </w:rPr>
-        <w:t xml:space="preserve"> </w:t>
-      </w:r>
-      <w:r>
-        <w:rPr>
-          <w:rFonts w:ascii="Verdana" w:hAnsi="Verdana" w:cs="Verdana"/>
-          <w:color w:val="000000"/>
-          <w:sz w:val="20"/>
-          <w:szCs w:val="20"/>
-          <w:lang w:val="en-GB"/>
-        </w:rPr>
-        <w:t>versus required work load (Deputat))</w:t>
+        <w:t>(</w:t>
+      </w:r>
+      <w:proofErr w:type="spellStart"/>
+      <w:r>
+        <w:rPr>
+          <w:rFonts w:ascii="Verdana" w:hAnsi="Verdana" w:cs="Verdana"/>
+          <w:color w:val="000000"/>
+          <w:sz w:val="20"/>
+          <w:szCs w:val="20"/>
+          <w:lang w:val="en-GB"/>
+        </w:rPr>
+        <w:t>Stundenkontostand</w:t>
+      </w:r>
+      <w:proofErr w:type="spellEnd"/>
+      <w:r>
+        <w:rPr>
+          <w:rFonts w:ascii="Verdana" w:hAnsi="Verdana" w:cs="Verdana"/>
+          <w:color w:val="000000"/>
+          <w:sz w:val="20"/>
+          <w:szCs w:val="20"/>
+          <w:lang w:val="en-GB"/>
+        </w:rPr>
+        <w:t xml:space="preserve"> – accumulated real work load</w:t>
+      </w:r>
+      <w:r>
+        <w:rPr>
+          <w:rFonts w:ascii="Verdana" w:hAnsi="Verdana" w:cs="Verdana"/>
+          <w:color w:val="000000"/>
+          <w:sz w:val="20"/>
+          <w:szCs w:val="20"/>
+          <w:lang w:val="en-GB"/>
+        </w:rPr>
+        <w:t xml:space="preserve"> </w:t>
+      </w:r>
+      <w:r>
+        <w:rPr>
+          <w:rFonts w:ascii="Verdana" w:hAnsi="Verdana" w:cs="Verdana"/>
+          <w:color w:val="000000"/>
+          <w:sz w:val="20"/>
+          <w:szCs w:val="20"/>
+          <w:lang w:val="en-GB"/>
+        </w:rPr>
+        <w:t>versus required work load (</w:t>
+      </w:r>
+      <w:proofErr w:type="spellStart"/>
+      <w:r>
+        <w:rPr>
+          <w:rFonts w:ascii="Verdana" w:hAnsi="Verdana" w:cs="Verdana"/>
+          <w:color w:val="000000"/>
+          <w:sz w:val="20"/>
+          <w:szCs w:val="20"/>
+          <w:lang w:val="en-GB"/>
+        </w:rPr>
+        <w:t>Deputat</w:t>
+      </w:r>
+      <w:proofErr w:type="spellEnd"/>
+      <w:r>
+        <w:rPr>
+          <w:rFonts w:ascii="Verdana" w:hAnsi="Verdana" w:cs="Verdana"/>
+          <w:color w:val="000000"/>
+          <w:sz w:val="20"/>
+          <w:szCs w:val="20"/>
+          <w:lang w:val="en-GB"/>
+        </w:rPr>
+        <w:t>))</w:t>
       </w:r>
     </w:p>
     <w:p>
@@ -2103,47 +2424,39 @@
           <w:szCs w:val="20"/>
           <w:lang w:val="en-GB"/>
         </w:rPr>
-        <w:t>List of module elements offered in a selected</w:t>
-      </w:r>
-      <w:r>
-        <w:rPr>
-          <w:rFonts w:ascii="Verdana" w:hAnsi="Verdana" w:cs="Verdana"/>
-          <w:color w:val="000000"/>
-          <w:sz w:val="20"/>
-          <w:szCs w:val="20"/>
-          <w:lang w:val="en-GB"/>
-        </w:rPr>
-        <w:t xml:space="preserve"> </w:t>
-      </w:r>
-      <w:r>
-        <w:rPr>
-          <w:rFonts w:ascii="Verdana" w:hAnsi="Verdana" w:cs="Verdana"/>
-          <w:color w:val="000000"/>
-          <w:sz w:val="20"/>
-          <w:szCs w:val="20"/>
-          <w:lang w:val="en-GB"/>
-        </w:rPr>
-        <w:t>academic half year for a selected degree</w:t>
-      </w:r>
-      <w:r>
-        <w:rPr>
-          <w:rFonts w:ascii="Verdana" w:hAnsi="Verdana" w:cs="Verdana"/>
-          <w:color w:val="000000"/>
-          <w:sz w:val="20"/>
-          <w:szCs w:val="20"/>
-          <w:lang w:val="en-GB"/>
-        </w:rPr>
-        <w:t xml:space="preserve"> </w:t>
-      </w:r>
-      <w:r>
-        <w:rPr>
-          <w:rFonts w:ascii="Verdana" w:hAnsi="Verdana" w:cs="Verdana"/>
-          <w:color w:val="000000"/>
-          <w:sz w:val="20"/>
-          <w:szCs w:val="20"/>
-          <w:lang w:val="en-GB"/>
-        </w:rPr>
-        <w:t>(Studiengang)</w:t>
+        <w:t xml:space="preserve"> </w:t>
+      </w:r>
+      <w:r>
+        <w:rPr>
+          <w:rFonts w:ascii="Verdana" w:hAnsi="Verdana" w:cs="Verdana"/>
+          <w:color w:val="000000"/>
+          <w:sz w:val="20"/>
+          <w:szCs w:val="20"/>
+          <w:lang w:val="en-GB"/>
+        </w:rPr>
+        <w:t>(</w:t>
+      </w:r>
+      <w:proofErr w:type="spellStart"/>
+      <w:r>
+        <w:rPr>
+          <w:rFonts w:ascii="Verdana" w:hAnsi="Verdana" w:cs="Verdana"/>
+          <w:color w:val="000000"/>
+          <w:sz w:val="20"/>
+          <w:szCs w:val="20"/>
+          <w:lang w:val="en-GB"/>
+        </w:rPr>
+        <w:t>Studiengang</w:t>
+      </w:r>
+      <w:proofErr w:type="spellEnd"/>
+      <w:r>
+        <w:rPr>
+          <w:rFonts w:ascii="Verdana" w:hAnsi="Verdana" w:cs="Verdana"/>
+          <w:color w:val="000000"/>
+          <w:sz w:val="20"/>
+          <w:szCs w:val="20"/>
+          <w:lang w:val="en-GB"/>
+        </w:rPr>
+        <w:t>)</w:t>
       </w:r>
     </w:p>
     <w:p>
@@ -2265,6 +2578,36 @@
         </w:rPr>
         <w:t>(name of module element, name of the lecturer,</w:t>
       </w:r>
+      <w:r>
+        <w:rPr>
+          <w:rFonts w:ascii="Verdana" w:hAnsi="Verdana" w:cs="Verdana"/>
+          <w:color w:val="000000"/>
+          <w:sz w:val="20"/>
+          <w:szCs w:val="20"/>
+          <w:lang w:val="en-GB"/>
+        </w:rPr>
+        <w:t xml:space="preserve"> </w:t>
+      </w:r>
+      <w:r>
+        <w:rPr>
+          <w:rFonts w:ascii="Verdana" w:hAnsi="Verdana" w:cs="Verdana"/>
+          <w:color w:val="000000"/>
+          <w:sz w:val="20"/>
+          <w:szCs w:val="20"/>
+          <w:lang w:val="en-GB"/>
+        </w:rPr>
+        <w:t>SWS, department which the service is provided for)</w:t>
+      </w:r>
+      <w:r>
+        <w:rPr>
+          <w:rFonts w:ascii="Verdana" w:hAnsi="Verdana" w:cs="Verdana"/>
+          <w:color w:val="000000"/>
+          <w:sz w:val="20"/>
+          <w:szCs w:val="20"/>
+          <w:lang w:val="en-GB"/>
+        </w:rPr>
+        <w:t xml:space="preserve"> </w:t>
+      </w:r>
     </w:p>
     <w:p>
       <w:pPr>
@@ -2293,17 +2636,87 @@
           <w:szCs w:val="20"/>
           <w:lang w:val="en-GB"/>
         </w:rPr>
-        <w:t>SWS, department which the service is provided for)</w:t>
-      </w:r>
-      <w:r>
-        <w:rPr>
-          <w:rFonts w:ascii="Verdana" w:hAnsi="Verdana" w:cs="Verdana"/>
-          <w:color w:val="000000"/>
-          <w:sz w:val="20"/>
-          <w:szCs w:val="20"/>
-          <w:lang w:val="en-GB"/>
-        </w:rPr>
-        <w:t xml:space="preserve"> </w:t>
+        <w:t>List of services used, i.e. list of module elements</w:t>
+      </w:r>
+      <w:r>
+        <w:rPr>
+          <w:rFonts w:ascii="Verdana" w:hAnsi="Verdana" w:cs="Verdana"/>
+          <w:color w:val="000000"/>
+          <w:sz w:val="20"/>
+          <w:szCs w:val="20"/>
+          <w:lang w:val="en-GB"/>
+        </w:rPr>
+        <w:t xml:space="preserve"> </w:t>
+      </w:r>
+      <w:r>
+        <w:rPr>
+          <w:rFonts w:ascii="Verdana" w:hAnsi="Verdana" w:cs="Verdana"/>
+          <w:color w:val="000000"/>
+          <w:sz w:val="20"/>
+          <w:szCs w:val="20"/>
+          <w:lang w:val="en-GB"/>
+        </w:rPr>
+        <w:t>taught to IT students by a lecturer of another</w:t>
+      </w:r>
+      <w:r>
+        <w:rPr>
+          <w:rFonts w:ascii="Verdana" w:hAnsi="Verdana" w:cs="Verdana"/>
+          <w:color w:val="000000"/>
+          <w:sz w:val="20"/>
+          <w:szCs w:val="20"/>
+          <w:lang w:val="en-GB"/>
+        </w:rPr>
+        <w:t xml:space="preserve"> </w:t>
+      </w:r>
+      <w:r>
+        <w:rPr>
+          <w:rFonts w:ascii="Verdana" w:hAnsi="Verdana" w:cs="Verdana"/>
+          <w:color w:val="000000"/>
+          <w:sz w:val="20"/>
+          <w:szCs w:val="20"/>
+          <w:lang w:val="en-GB"/>
+        </w:rPr>
+        <w:t>department (name of module element, name of the</w:t>
+      </w:r>
+      <w:r>
+        <w:rPr>
+          <w:rFonts w:ascii="Verdana" w:hAnsi="Verdana" w:cs="Verdana"/>
+          <w:color w:val="000000"/>
+          <w:sz w:val="20"/>
+          <w:szCs w:val="20"/>
+          <w:lang w:val="en-GB"/>
+        </w:rPr>
+        <w:t xml:space="preserve"> </w:t>
+      </w:r>
+      <w:r>
+        <w:rPr>
+          <w:rFonts w:ascii="Verdana" w:hAnsi="Verdana" w:cs="Verdana"/>
+          <w:color w:val="000000"/>
+          <w:sz w:val="20"/>
+          <w:szCs w:val="20"/>
+          <w:lang w:val="en-GB"/>
+        </w:rPr>
+        <w:t>lecturer, SWS, department which the service is</w:t>
+      </w:r>
+      <w:r>
+        <w:rPr>
+          <w:rFonts w:ascii="Verdana" w:hAnsi="Verdana" w:cs="Verdana"/>
+          <w:color w:val="000000"/>
+          <w:sz w:val="20"/>
+          <w:szCs w:val="20"/>
+          <w:lang w:val="en-GB"/>
+        </w:rPr>
+        <w:t xml:space="preserve"> </w:t>
+      </w:r>
+      <w:r>
+        <w:rPr>
+          <w:rFonts w:ascii="Verdana" w:hAnsi="Verdana" w:cs="Verdana"/>
+          <w:color w:val="000000"/>
+          <w:sz w:val="20"/>
+          <w:szCs w:val="20"/>
+          <w:lang w:val="en-GB"/>
+        </w:rPr>
+        <w:t>provided by)</w:t>
       </w:r>
     </w:p>
     <w:p>
@@ -2333,87 +2746,7 @@
           <w:szCs w:val="20"/>
           <w:lang w:val="en-GB"/>
         </w:rPr>
-        <w:t>List of services used, i.e. list of module elements</w:t>
-      </w:r>
-      <w:r>
-        <w:rPr>
-          <w:rFonts w:ascii="Verdana" w:hAnsi="Verdana" w:cs="Verdana"/>
-          <w:color w:val="000000"/>
-          <w:sz w:val="20"/>
-          <w:szCs w:val="20"/>
-          <w:lang w:val="en-GB"/>
-        </w:rPr>
-        <w:t xml:space="preserve"> </w:t>
-      </w:r>
-      <w:r>
-        <w:rPr>
-          <w:rFonts w:ascii="Verdana" w:hAnsi="Verdana" w:cs="Verdana"/>
-          <w:color w:val="000000"/>
-          <w:sz w:val="20"/>
-          <w:szCs w:val="20"/>
-          <w:lang w:val="en-GB"/>
-        </w:rPr>
-        <w:t>taught to IT students by a lecturer of another</w:t>
-      </w:r>
-      <w:r>
-        <w:rPr>
-          <w:rFonts w:ascii="Verdana" w:hAnsi="Verdana" w:cs="Verdana"/>
-          <w:color w:val="000000"/>
-          <w:sz w:val="20"/>
-          <w:szCs w:val="20"/>
-          <w:lang w:val="en-GB"/>
-        </w:rPr>
-        <w:t xml:space="preserve"> </w:t>
-      </w:r>
-      <w:r>
-        <w:rPr>
-          <w:rFonts w:ascii="Verdana" w:hAnsi="Verdana" w:cs="Verdana"/>
-          <w:color w:val="000000"/>
-          <w:sz w:val="20"/>
-          <w:szCs w:val="20"/>
-          <w:lang w:val="en-GB"/>
-        </w:rPr>
-        <w:t>department (name of module element, name of the</w:t>
-      </w:r>
-      <w:r>
-        <w:rPr>
-          <w:rFonts w:ascii="Verdana" w:hAnsi="Verdana" w:cs="Verdana"/>
-          <w:color w:val="000000"/>
-          <w:sz w:val="20"/>
-          <w:szCs w:val="20"/>
-          <w:lang w:val="en-GB"/>
-        </w:rPr>
-        <w:t xml:space="preserve"> </w:t>
-      </w:r>
-      <w:r>
-        <w:rPr>
-          <w:rFonts w:ascii="Verdana" w:hAnsi="Verdana" w:cs="Verdana"/>
-          <w:color w:val="000000"/>
-          <w:sz w:val="20"/>
-          <w:szCs w:val="20"/>
-          <w:lang w:val="en-GB"/>
-        </w:rPr>
-        <w:t>lecturer, SWS, department which the service is</w:t>
-      </w:r>
-      <w:r>
-        <w:rPr>
-          <w:rFonts w:ascii="Verdana" w:hAnsi="Verdana" w:cs="Verdana"/>
-          <w:color w:val="000000"/>
-          <w:sz w:val="20"/>
-          <w:szCs w:val="20"/>
-          <w:lang w:val="en-GB"/>
-        </w:rPr>
-        <w:t xml:space="preserve"> </w:t>
-      </w:r>
-      <w:r>
-        <w:rPr>
-          <w:rFonts w:ascii="Verdana" w:hAnsi="Verdana" w:cs="Verdana"/>
-          <w:color w:val="000000"/>
-          <w:sz w:val="20"/>
-          <w:szCs w:val="20"/>
-          <w:lang w:val="en-GB"/>
-        </w:rPr>
-        <w:t>provided by)</w:t>
+        <w:t xml:space="preserve">The output should be a timetable </w:t>
       </w:r>
     </w:p>
     <w:p>
@@ -2432,25 +2765,18 @@
           <w:color w:val="000000"/>
           <w:sz w:val="20"/>
           <w:szCs w:val="20"/>
-        </w:rPr>
-      </w:pPr>
-      <w:r>
-        <w:rPr>
-          <w:rFonts w:ascii="Verdana" w:hAnsi="Verdana" w:cs="Verdana"/>
-          <w:color w:val="000000"/>
-          <w:sz w:val="20"/>
-          <w:szCs w:val="20"/>
-        </w:rPr>
-        <w:t>Es soll eine Ausgabe in Form eines</w:t>
-      </w:r>
-      <w:r>
-        <w:rPr>
-          <w:rFonts w:ascii="Verdana" w:hAnsi="Verdana" w:cs="Verdana"/>
-          <w:color w:val="000000"/>
-          <w:sz w:val="20"/>
-          <w:szCs w:val="20"/>
-        </w:rPr>
-        <w:t xml:space="preserve"> Stundenplans ausgegeben werden</w:t>
+          <w:lang w:val="en-GB"/>
+        </w:rPr>
+      </w:pPr>
+      <w:r>
+        <w:rPr>
+          <w:rFonts w:ascii="Verdana" w:hAnsi="Verdana" w:cs="Verdana"/>
+          <w:color w:val="000000"/>
+          <w:sz w:val="20"/>
+          <w:szCs w:val="20"/>
+          <w:lang w:val="en-GB"/>
+        </w:rPr>
+        <w:t>The report should be generated automatically</w:t>
       </w:r>
     </w:p>
     <w:p>
@@ -2469,29 +2795,42 @@
           <w:color w:val="000000"/>
           <w:sz w:val="20"/>
           <w:szCs w:val="20"/>
-        </w:rPr>
-      </w:pPr>
-      <w:r>
-        <w:rPr>
-          <w:rFonts w:ascii="Verdana" w:hAnsi="Verdana" w:cs="Verdana"/>
-          <w:color w:val="000000"/>
-          <w:sz w:val="20"/>
-          <w:szCs w:val="20"/>
-        </w:rPr>
-        <w:t>Optional: Es soll eine Ausgabe in Form eines Raumplans ausgegeben werden</w:t>
-      </w:r>
-    </w:p>
-    <w:p>
-      <w:pPr>
-        <w:autoSpaceDE w:val="0"/>
-        <w:autoSpaceDN w:val="0"/>
-        <w:adjustRightInd w:val="0"/>
-        <w:spacing w:after="0" w:line="240" w:lineRule="auto"/>
-        <w:rPr>
-          <w:rFonts w:ascii="Verdana" w:hAnsi="Verdana" w:cs="Verdana"/>
-          <w:color w:val="000000"/>
-          <w:sz w:val="20"/>
-          <w:szCs w:val="20"/>
+          <w:lang w:val="en-GB"/>
+        </w:rPr>
+      </w:pPr>
+      <w:r>
+        <w:rPr>
+          <w:rFonts w:ascii="Verdana" w:hAnsi="Verdana" w:cs="Verdana"/>
+          <w:color w:val="000000"/>
+          <w:sz w:val="20"/>
+          <w:szCs w:val="20"/>
+          <w:lang w:val="en-GB"/>
+        </w:rPr>
+        <w:t xml:space="preserve">Optional: </w:t>
+      </w:r>
+      <w:r>
+        <w:rPr>
+          <w:rFonts w:ascii="Verdana" w:hAnsi="Verdana" w:cs="Verdana"/>
+          <w:color w:val="000000"/>
+          <w:sz w:val="20"/>
+          <w:szCs w:val="20"/>
+          <w:lang w:val="en-GB"/>
+        </w:rPr>
+        <w:t>a room planning should be generated</w:t>
+      </w:r>
+    </w:p>
+    <w:p>
+      <w:pPr>
+        <w:autoSpaceDE w:val="0"/>
+        <w:autoSpaceDN w:val="0"/>
+        <w:adjustRightInd w:val="0"/>
+        <w:spacing w:after="0" w:line="240" w:lineRule="auto"/>
+        <w:rPr>
+          <w:rFonts w:ascii="Verdana" w:hAnsi="Verdana" w:cs="Verdana"/>
+          <w:color w:val="000000"/>
+          <w:sz w:val="20"/>
+          <w:szCs w:val="20"/>
+          <w:lang w:val="en-GB"/>
         </w:rPr>
       </w:pPr>
     </w:p>
@@ -2507,6 +2846,7 @@
           <w:color w:val="000000"/>
           <w:sz w:val="20"/>
           <w:szCs w:val="20"/>
+          <w:lang w:val="en-GB"/>
         </w:rPr>
       </w:pPr>
       <w:r>
@@ -2516,22 +2856,46 @@
           <w:color w:val="000000"/>
           <w:sz w:val="20"/>
           <w:szCs w:val="20"/>
-        </w:rPr>
-        <w:t>Anforderungen GUI</w:t>
-      </w:r>
-    </w:p>
-    <w:p>
-      <w:pPr>
-        <w:autoSpaceDE w:val="0"/>
-        <w:autoSpaceDN w:val="0"/>
-        <w:adjustRightInd w:val="0"/>
-        <w:spacing w:after="0" w:line="240" w:lineRule="auto"/>
+          <w:lang w:val="en-GB"/>
+        </w:rPr>
+        <w:t>GUI</w:t>
+      </w:r>
+      <w:r>
         <w:rPr>
           <w:rFonts w:ascii="Verdana" w:hAnsi="Verdana" w:cs="Verdana"/>
           <w:b/>
           <w:color w:val="000000"/>
           <w:sz w:val="20"/>
           <w:szCs w:val="20"/>
+          <w:lang w:val="en-GB"/>
+        </w:rPr>
+        <w:t xml:space="preserve"> </w:t>
+      </w:r>
+      <w:r>
+        <w:rPr>
+          <w:rFonts w:ascii="Verdana" w:hAnsi="Verdana" w:cs="Verdana"/>
+          <w:b/>
+          <w:color w:val="000000"/>
+          <w:sz w:val="20"/>
+          <w:szCs w:val="20"/>
+          <w:lang w:val="en-GB"/>
+        </w:rPr>
+        <w:t xml:space="preserve">Requirements </w:t>
+      </w:r>
+    </w:p>
+    <w:p>
+      <w:pPr>
+        <w:autoSpaceDE w:val="0"/>
+        <w:autoSpaceDN w:val="0"/>
+        <w:adjustRightInd w:val="0"/>
+        <w:spacing w:after="0" w:line="240" w:lineRule="auto"/>
+        <w:rPr>
+          <w:rFonts w:ascii="Verdana" w:hAnsi="Verdana" w:cs="Verdana"/>
+          <w:b/>
+          <w:color w:val="000000"/>
+          <w:sz w:val="20"/>
+          <w:szCs w:val="20"/>
+          <w:lang w:val="en-GB"/>
         </w:rPr>
       </w:pPr>
     </w:p>
@@ -2551,61 +2915,40 @@
           <w:color w:val="000000"/>
           <w:sz w:val="20"/>
           <w:szCs w:val="20"/>
-        </w:rPr>
-      </w:pPr>
-      <w:r>
-        <w:rPr>
-          <w:rFonts w:ascii="Verdana" w:hAnsi="Verdana" w:cs="Verdana"/>
-          <w:color w:val="000000"/>
-          <w:sz w:val="20"/>
-          <w:szCs w:val="20"/>
-        </w:rPr>
-        <w:t>Dozent</w:t>
-      </w:r>
-      <w:r>
-        <w:rPr>
-          <w:rFonts w:ascii="Verdana" w:hAnsi="Verdana" w:cs="Verdana"/>
-          <w:color w:val="000000"/>
-          <w:sz w:val="20"/>
-          <w:szCs w:val="20"/>
-        </w:rPr>
-        <w:t>en</w:t>
-      </w:r>
-      <w:r>
-        <w:rPr>
-          <w:rFonts w:ascii="Verdana" w:hAnsi="Verdana" w:cs="Verdana"/>
-          <w:color w:val="000000"/>
-          <w:sz w:val="20"/>
-          <w:szCs w:val="20"/>
-        </w:rPr>
-        <w:t xml:space="preserve">sicht und </w:t>
-      </w:r>
-      <w:r>
-        <w:rPr>
-          <w:rFonts w:ascii="Verdana" w:hAnsi="Verdana" w:cs="Verdana"/>
-          <w:color w:val="000000"/>
-          <w:sz w:val="20"/>
-          <w:szCs w:val="20"/>
-        </w:rPr>
-        <w:t>Gesamt</w:t>
-      </w:r>
-      <w:r>
-        <w:rPr>
-          <w:rFonts w:ascii="Verdana" w:hAnsi="Verdana" w:cs="Verdana"/>
-          <w:color w:val="000000"/>
-          <w:sz w:val="20"/>
-          <w:szCs w:val="20"/>
-        </w:rPr>
-        <w:t>sicht</w:t>
-      </w:r>
-      <w:r>
-        <w:rPr>
-          <w:rFonts w:ascii="Verdana" w:hAnsi="Verdana" w:cs="Verdana"/>
-          <w:color w:val="000000"/>
-          <w:sz w:val="20"/>
-          <w:szCs w:val="20"/>
-        </w:rPr>
-        <w:t xml:space="preserve"> muss auswählbar sein</w:t>
+          <w:lang w:val="en-GB"/>
+        </w:rPr>
+      </w:pPr>
+      <w:r>
+        <w:rPr>
+          <w:rFonts w:ascii="Verdana" w:hAnsi="Verdana" w:cs="Verdana"/>
+          <w:color w:val="000000"/>
+          <w:sz w:val="20"/>
+          <w:szCs w:val="20"/>
+          <w:lang w:val="en-GB"/>
+        </w:rPr>
+        <w:t xml:space="preserve">A lecturer view and a total view </w:t>
+      </w:r>
+      <w:proofErr w:type="gramStart"/>
+      <w:r>
+        <w:rPr>
+          <w:rFonts w:ascii="Verdana" w:hAnsi="Verdana" w:cs="Verdana"/>
+          <w:color w:val="000000"/>
+          <w:sz w:val="20"/>
+          <w:szCs w:val="20"/>
+          <w:lang w:val="en-GB"/>
+        </w:rPr>
+        <w:t>has to</w:t>
+      </w:r>
+      <w:proofErr w:type="gramEnd"/>
+      <w:r>
+        <w:rPr>
+          <w:rFonts w:ascii="Verdana" w:hAnsi="Verdana" w:cs="Verdana"/>
+          <w:color w:val="000000"/>
+          <w:sz w:val="20"/>
+          <w:szCs w:val="20"/>
+          <w:lang w:val="en-GB"/>
+        </w:rPr>
+        <w:t xml:space="preserve"> be selectable </w:t>
       </w:r>
     </w:p>
     <w:p>
@@ -2624,16 +2967,18 @@
           <w:color w:val="000000"/>
           <w:sz w:val="20"/>
           <w:szCs w:val="20"/>
-        </w:rPr>
-      </w:pPr>
-      <w:r>
-        <w:rPr>
-          <w:rFonts w:ascii="Verdana" w:hAnsi="Verdana" w:cs="Verdana"/>
-          <w:color w:val="000000"/>
-          <w:sz w:val="20"/>
-          <w:szCs w:val="20"/>
-        </w:rPr>
-        <w:t>Neue Vorlesungen/ Dozenten müssen hinzugefügt werden können</w:t>
+          <w:lang w:val="en-GB"/>
+        </w:rPr>
+      </w:pPr>
+      <w:r>
+        <w:rPr>
+          <w:rFonts w:ascii="Verdana" w:hAnsi="Verdana" w:cs="Verdana"/>
+          <w:color w:val="000000"/>
+          <w:sz w:val="20"/>
+          <w:szCs w:val="20"/>
+          <w:lang w:val="en-GB"/>
+        </w:rPr>
+        <w:t>New lectures and lecturer should be added in the GUI</w:t>
       </w:r>
     </w:p>
     <w:p>
@@ -2652,16 +2997,40 @@
           <w:color w:val="000000"/>
           <w:sz w:val="20"/>
           <w:szCs w:val="20"/>
-        </w:rPr>
-      </w:pPr>
-      <w:r>
-        <w:rPr>
-          <w:rFonts w:ascii="Verdana" w:hAnsi="Verdana" w:cs="Verdana"/>
-          <w:color w:val="000000"/>
-          <w:sz w:val="20"/>
-          <w:szCs w:val="20"/>
-        </w:rPr>
-        <w:t>Vorhandene Vorlesungen müssen geändert werden können über die GUI</w:t>
+          <w:lang w:val="en-GB"/>
+        </w:rPr>
+      </w:pPr>
+      <w:r>
+        <w:rPr>
+          <w:rFonts w:ascii="Verdana" w:hAnsi="Verdana" w:cs="Verdana"/>
+          <w:color w:val="000000"/>
+          <w:sz w:val="20"/>
+          <w:szCs w:val="20"/>
+          <w:lang w:val="en-GB"/>
+        </w:rPr>
+        <w:t xml:space="preserve">Lectures </w:t>
+      </w:r>
+      <w:proofErr w:type="gramStart"/>
+      <w:r>
+        <w:rPr>
+          <w:rFonts w:ascii="Verdana" w:hAnsi="Verdana" w:cs="Verdana"/>
+          <w:color w:val="000000"/>
+          <w:sz w:val="20"/>
+          <w:szCs w:val="20"/>
+          <w:lang w:val="en-GB"/>
+        </w:rPr>
+        <w:t>has to</w:t>
+      </w:r>
+      <w:proofErr w:type="gramEnd"/>
+      <w:r>
+        <w:rPr>
+          <w:rFonts w:ascii="Verdana" w:hAnsi="Verdana" w:cs="Verdana"/>
+          <w:color w:val="000000"/>
+          <w:sz w:val="20"/>
+          <w:szCs w:val="20"/>
+          <w:lang w:val="en-GB"/>
+        </w:rPr>
+        <w:t xml:space="preserve"> be changed in the GUI </w:t>
       </w:r>
     </w:p>
     <w:p>
@@ -2680,25 +3049,58 @@
           <w:color w:val="000000"/>
           <w:sz w:val="20"/>
           <w:szCs w:val="20"/>
-        </w:rPr>
-      </w:pPr>
-      <w:r>
-        <w:rPr>
-          <w:rFonts w:ascii="Verdana" w:hAnsi="Verdana" w:cs="Verdana"/>
-          <w:color w:val="000000"/>
-          <w:sz w:val="20"/>
-          <w:szCs w:val="20"/>
-        </w:rPr>
-        <w:t>Optional: Mehrere Ausgabemöglichkeiten müssen auswählbar sein</w:t>
-      </w:r>
-      <w:r>
-        <w:rPr>
-          <w:rFonts w:ascii="Verdana" w:hAnsi="Verdana" w:cs="Verdana"/>
-          <w:color w:val="000000"/>
-          <w:sz w:val="20"/>
-          <w:szCs w:val="20"/>
-        </w:rPr>
-        <w:t xml:space="preserve"> (Textfeld, Datei, Ausdruck)</w:t>
+          <w:lang w:val="en-GB"/>
+        </w:rPr>
+      </w:pPr>
+      <w:r>
+        <w:rPr>
+          <w:rFonts w:ascii="Verdana" w:hAnsi="Verdana" w:cs="Verdana"/>
+          <w:color w:val="000000"/>
+          <w:sz w:val="20"/>
+          <w:szCs w:val="20"/>
+          <w:lang w:val="en-GB"/>
+        </w:rPr>
+        <w:t>Optional:</w:t>
+      </w:r>
+      <w:r>
+        <w:rPr>
+          <w:rFonts w:ascii="Verdana" w:hAnsi="Verdana" w:cs="Verdana"/>
+          <w:color w:val="000000"/>
+          <w:sz w:val="20"/>
+          <w:szCs w:val="20"/>
+          <w:lang w:val="en-GB"/>
+        </w:rPr>
+        <w:t xml:space="preserve"> several kinds of reports should be chosen </w:t>
+      </w:r>
+      <w:r>
+        <w:rPr>
+          <w:rFonts w:ascii="Verdana" w:hAnsi="Verdana" w:cs="Verdana"/>
+          <w:color w:val="000000"/>
+          <w:sz w:val="20"/>
+          <w:szCs w:val="20"/>
+          <w:lang w:val="en-GB"/>
+        </w:rPr>
+        <w:t>(text</w:t>
+      </w:r>
+      <w:r>
+        <w:rPr>
+          <w:rFonts w:ascii="Verdana" w:hAnsi="Verdana" w:cs="Verdana"/>
+          <w:color w:val="000000"/>
+          <w:sz w:val="20"/>
+          <w:szCs w:val="20"/>
+          <w:lang w:val="en-GB"/>
+        </w:rPr>
+        <w:t xml:space="preserve"> field</w:t>
+      </w:r>
+      <w:r>
+        <w:rPr>
+          <w:rFonts w:ascii="Verdana" w:hAnsi="Verdana" w:cs="Verdana"/>
+          <w:color w:val="000000"/>
+          <w:sz w:val="20"/>
+          <w:szCs w:val="20"/>
+          <w:lang w:val="en-GB"/>
+        </w:rPr>
+        <w:t xml:space="preserve">, data file, print </w:t>
       </w:r>
     </w:p>
     <w:p>
@@ -2717,9 +3119,43 @@
           <w:color w:val="000000"/>
           <w:sz w:val="20"/>
           <w:szCs w:val="20"/>
-        </w:rPr>
-      </w:pPr>
-      <w:r>
+          <w:lang w:val="en-GB"/>
+        </w:rPr>
+      </w:pPr>
+      <w:r>
+        <w:rPr>
+          <w:rFonts w:ascii="Verdana" w:hAnsi="Verdana" w:cs="Verdana"/>
+          <w:color w:val="000000"/>
+          <w:sz w:val="20"/>
+          <w:szCs w:val="20"/>
+          <w:lang w:val="en-GB"/>
+        </w:rPr>
+        <w:t>Optional:</w:t>
+      </w:r>
+    </w:p>
+    <w:p>
+      <w:pPr>
+        <w:pStyle w:val="Listenabsatz"/>
+        <w:numPr>
+          <w:ilvl w:val="0"/>
+          <w:numId w:val="10"/>
+        </w:numPr>
+        <w:autoSpaceDE w:val="0"/>
+        <w:autoSpaceDN w:val="0"/>
+        <w:adjustRightInd w:val="0"/>
+        <w:spacing w:after="0" w:line="240" w:lineRule="auto"/>
+        <w:rPr>
+          <w:rFonts w:ascii="Verdana" w:hAnsi="Verdana" w:cs="Verdana"/>
+          <w:color w:val="000000"/>
+          <w:sz w:val="20"/>
+          <w:szCs w:val="20"/>
+          <w:lang w:val="en-GB"/>
+        </w:rPr>
+      </w:pPr>
+      <w:r>
+        <w:rPr>
+          <w:lang w:val="en-GB"/>
+        </w:rPr>
         <w:t>Optional</w:t>
       </w:r>
       <w:r>
@@ -2728,249 +3164,459 @@
           <w:color w:val="D50032"/>
           <w:sz w:val="20"/>
           <w:szCs w:val="20"/>
-        </w:rPr>
-        <w:t xml:space="preserve"> </w:t>
-      </w:r>
-      <w:r>
-        <w:rPr>
-          <w:rFonts w:ascii="Verdana" w:hAnsi="Verdana" w:cs="Verdana"/>
-          <w:color w:val="000000"/>
-          <w:sz w:val="20"/>
-          <w:szCs w:val="20"/>
-        </w:rPr>
-        <w:t>Ausgabe Raumbelegung für jeden Raum</w:t>
-      </w:r>
-    </w:p>
-    <w:p>
-      <w:pPr>
-        <w:autoSpaceDE w:val="0"/>
-        <w:autoSpaceDN w:val="0"/>
-        <w:adjustRightInd w:val="0"/>
-        <w:spacing w:after="0" w:line="240" w:lineRule="auto"/>
-        <w:rPr>
-          <w:rFonts w:ascii="Verdana" w:hAnsi="Verdana" w:cs="Verdana"/>
-          <w:color w:val="000000"/>
-          <w:sz w:val="20"/>
-          <w:szCs w:val="20"/>
-        </w:rPr>
-      </w:pPr>
-    </w:p>
-    <w:p>
-      <w:pPr>
-        <w:autoSpaceDE w:val="0"/>
-        <w:autoSpaceDN w:val="0"/>
-        <w:adjustRightInd w:val="0"/>
-        <w:spacing w:after="0" w:line="240" w:lineRule="auto"/>
-        <w:rPr>
-          <w:rFonts w:ascii="Verdana" w:hAnsi="Verdana" w:cs="Verdana"/>
-          <w:color w:val="000000"/>
-          <w:sz w:val="20"/>
-          <w:szCs w:val="20"/>
-        </w:rPr>
-      </w:pPr>
-    </w:p>
-    <w:p>
-      <w:pPr>
-        <w:autoSpaceDE w:val="0"/>
-        <w:autoSpaceDN w:val="0"/>
-        <w:adjustRightInd w:val="0"/>
-        <w:spacing w:after="0" w:line="240" w:lineRule="auto"/>
-        <w:rPr>
-          <w:rFonts w:ascii="Verdana" w:hAnsi="Verdana" w:cs="Verdana"/>
-          <w:color w:val="000000"/>
-          <w:sz w:val="20"/>
-          <w:szCs w:val="20"/>
-        </w:rPr>
-      </w:pPr>
-      <w:r>
-        <w:rPr>
-          <w:rFonts w:ascii="Verdana" w:hAnsi="Verdana" w:cs="Verdana"/>
-          <w:color w:val="000000"/>
-          <w:sz w:val="20"/>
-          <w:szCs w:val="20"/>
-        </w:rPr>
-        <w:t>Aufbau der Tabellen</w:t>
-      </w:r>
-    </w:p>
-    <w:p>
-      <w:pPr>
-        <w:autoSpaceDE w:val="0"/>
-        <w:autoSpaceDN w:val="0"/>
-        <w:adjustRightInd w:val="0"/>
-        <w:spacing w:after="0" w:line="240" w:lineRule="auto"/>
-        <w:rPr>
-          <w:rFonts w:ascii="Verdana" w:hAnsi="Verdana" w:cs="Verdana"/>
-          <w:color w:val="000000"/>
-          <w:sz w:val="20"/>
-          <w:szCs w:val="20"/>
-        </w:rPr>
-      </w:pPr>
-    </w:p>
-    <w:p>
-      <w:pPr>
-        <w:autoSpaceDE w:val="0"/>
-        <w:autoSpaceDN w:val="0"/>
-        <w:adjustRightInd w:val="0"/>
-        <w:spacing w:after="0" w:line="240" w:lineRule="auto"/>
-        <w:rPr>
-          <w:rFonts w:ascii="Verdana" w:hAnsi="Verdana" w:cs="Verdana"/>
-          <w:color w:val="000000"/>
-          <w:sz w:val="20"/>
-          <w:szCs w:val="20"/>
-        </w:rPr>
-      </w:pPr>
-      <w:r>
-        <w:rPr>
-          <w:rFonts w:ascii="Verdana" w:hAnsi="Verdana" w:cs="Verdana"/>
-          <w:color w:val="000000"/>
-          <w:sz w:val="20"/>
-          <w:szCs w:val="20"/>
-        </w:rPr>
-        <w:t>Es muss hinterlegt sein welcher Dozent welches Fach unterrichten kann</w:t>
-      </w:r>
-    </w:p>
-    <w:p>
-      <w:pPr>
-        <w:autoSpaceDE w:val="0"/>
-        <w:autoSpaceDN w:val="0"/>
-        <w:adjustRightInd w:val="0"/>
-        <w:spacing w:after="0" w:line="240" w:lineRule="auto"/>
-        <w:rPr>
-          <w:rFonts w:ascii="Verdana" w:hAnsi="Verdana" w:cs="Verdana"/>
-          <w:color w:val="000000"/>
-          <w:sz w:val="20"/>
-          <w:szCs w:val="20"/>
-        </w:rPr>
-      </w:pPr>
-      <w:r>
-        <w:rPr>
-          <w:rFonts w:ascii="Verdana" w:hAnsi="Verdana" w:cs="Verdana"/>
-          <w:color w:val="000000"/>
-          <w:sz w:val="20"/>
-          <w:szCs w:val="20"/>
-        </w:rPr>
-        <w:t>Es muss hinterlegt sein welcher Studiengang welches Fach belegen kann / muss</w:t>
-      </w:r>
-    </w:p>
-    <w:p>
-      <w:pPr>
-        <w:autoSpaceDE w:val="0"/>
-        <w:autoSpaceDN w:val="0"/>
-        <w:adjustRightInd w:val="0"/>
-        <w:spacing w:after="0" w:line="240" w:lineRule="auto"/>
-        <w:rPr>
-          <w:rFonts w:ascii="Verdana" w:hAnsi="Verdana" w:cs="Verdana"/>
-          <w:color w:val="000000"/>
-          <w:sz w:val="20"/>
-          <w:szCs w:val="20"/>
-        </w:rPr>
-      </w:pPr>
-      <w:r>
-        <w:rPr>
-          <w:rFonts w:ascii="Verdana" w:hAnsi="Verdana" w:cs="Verdana"/>
-          <w:color w:val="000000"/>
-          <w:sz w:val="20"/>
-          <w:szCs w:val="20"/>
-        </w:rPr>
-        <w:t>Es muss hinterlegt sein welche Fächer in welchem Semester unterrichtet werden</w:t>
-      </w:r>
-    </w:p>
-    <w:p>
-      <w:pPr>
-        <w:autoSpaceDE w:val="0"/>
-        <w:autoSpaceDN w:val="0"/>
-        <w:adjustRightInd w:val="0"/>
-        <w:spacing w:after="0" w:line="240" w:lineRule="auto"/>
-        <w:rPr>
-          <w:rFonts w:ascii="Verdana" w:hAnsi="Verdana" w:cs="Verdana"/>
-          <w:color w:val="000000"/>
-          <w:sz w:val="20"/>
-          <w:szCs w:val="20"/>
-        </w:rPr>
-      </w:pPr>
-      <w:r>
-        <w:rPr>
-          <w:rFonts w:ascii="Verdana" w:hAnsi="Verdana" w:cs="Verdana"/>
-          <w:color w:val="000000"/>
-          <w:sz w:val="20"/>
-          <w:szCs w:val="20"/>
-        </w:rPr>
-        <w:t>Es muss hinterlegt sein bei welchen Fächern Studiengänge zusammen unterrichtet werden</w:t>
-      </w:r>
-    </w:p>
-    <w:p>
-      <w:pPr>
-        <w:autoSpaceDE w:val="0"/>
-        <w:autoSpaceDN w:val="0"/>
-        <w:adjustRightInd w:val="0"/>
-        <w:spacing w:after="0" w:line="240" w:lineRule="auto"/>
-        <w:rPr>
-          <w:rFonts w:ascii="Verdana" w:hAnsi="Verdana" w:cs="Verdana"/>
-          <w:color w:val="000000"/>
-          <w:sz w:val="20"/>
-          <w:szCs w:val="20"/>
-        </w:rPr>
-      </w:pPr>
-      <w:r>
-        <w:rPr>
-          <w:rFonts w:ascii="Verdana" w:hAnsi="Verdana" w:cs="Verdana"/>
-          <w:color w:val="000000"/>
-          <w:sz w:val="20"/>
-          <w:szCs w:val="20"/>
-        </w:rPr>
-        <w:t>Es muss hinterlegt werden welcher Dozent an bestimmten Tagen keine Vorlesung halten kann</w:t>
-      </w:r>
-    </w:p>
-    <w:p>
-      <w:pPr>
-        <w:autoSpaceDE w:val="0"/>
-        <w:autoSpaceDN w:val="0"/>
-        <w:adjustRightInd w:val="0"/>
-        <w:spacing w:after="0" w:line="240" w:lineRule="auto"/>
-        <w:rPr>
-          <w:rFonts w:ascii="Verdana" w:hAnsi="Verdana" w:cs="Verdana"/>
-          <w:color w:val="000000"/>
-          <w:sz w:val="20"/>
-          <w:szCs w:val="20"/>
-        </w:rPr>
-      </w:pPr>
-      <w:r>
-        <w:rPr>
-          <w:rFonts w:ascii="Verdana" w:hAnsi="Verdana" w:cs="Verdana"/>
-          <w:color w:val="000000"/>
-          <w:sz w:val="20"/>
-          <w:szCs w:val="20"/>
-        </w:rPr>
-        <w:t>Es wird ein Zeitraster vorgegeben</w:t>
-      </w:r>
-    </w:p>
-    <w:p>
-      <w:pPr>
-        <w:autoSpaceDE w:val="0"/>
-        <w:autoSpaceDN w:val="0"/>
-        <w:adjustRightInd w:val="0"/>
-        <w:spacing w:after="0" w:line="240" w:lineRule="auto"/>
-        <w:rPr>
-          <w:rFonts w:ascii="Verdana" w:hAnsi="Verdana" w:cs="Verdana"/>
-          <w:color w:val="000000"/>
-          <w:sz w:val="20"/>
-          <w:szCs w:val="20"/>
-        </w:rPr>
-      </w:pPr>
+          <w:lang w:val="en-GB"/>
+        </w:rPr>
+        <w:t xml:space="preserve"> </w:t>
+      </w:r>
+      <w:r>
+        <w:rPr>
+          <w:rFonts w:ascii="Verdana" w:hAnsi="Verdana" w:cs="Verdana"/>
+          <w:color w:val="000000"/>
+          <w:sz w:val="20"/>
+          <w:szCs w:val="20"/>
+          <w:lang w:val="en-GB"/>
+        </w:rPr>
+        <w:t xml:space="preserve">room </w:t>
+      </w:r>
+      <w:r>
+        <w:rPr>
+          <w:rFonts w:ascii="Verdana" w:hAnsi="Verdana" w:cs="Verdana"/>
+          <w:color w:val="000000"/>
+          <w:sz w:val="20"/>
+          <w:szCs w:val="20"/>
+          <w:lang w:val="en-GB"/>
+        </w:rPr>
+        <w:t>plans</w:t>
+      </w:r>
       <w:bookmarkStart w:id="0" w:name="_GoBack"/>
       <w:bookmarkEnd w:id="0"/>
-    </w:p>
-    <w:p>
-      <w:pPr>
-        <w:autoSpaceDE w:val="0"/>
-        <w:autoSpaceDN w:val="0"/>
-        <w:adjustRightInd w:val="0"/>
-        <w:spacing w:after="0" w:line="240" w:lineRule="auto"/>
-        <w:rPr>
-          <w:rFonts w:ascii="Verdana" w:hAnsi="Verdana" w:cs="Verdana"/>
-          <w:color w:val="000000"/>
-          <w:sz w:val="20"/>
-          <w:szCs w:val="20"/>
+      <w:r>
+        <w:rPr>
+          <w:rFonts w:ascii="Verdana" w:hAnsi="Verdana" w:cs="Verdana"/>
+          <w:color w:val="000000"/>
+          <w:sz w:val="20"/>
+          <w:szCs w:val="20"/>
+          <w:lang w:val="en-GB"/>
+        </w:rPr>
+        <w:t xml:space="preserve"> for every specific room</w:t>
+      </w:r>
+    </w:p>
+    <w:p>
+      <w:pPr>
+        <w:autoSpaceDE w:val="0"/>
+        <w:autoSpaceDN w:val="0"/>
+        <w:adjustRightInd w:val="0"/>
+        <w:spacing w:after="0" w:line="240" w:lineRule="auto"/>
+        <w:rPr>
+          <w:rFonts w:ascii="Verdana" w:hAnsi="Verdana" w:cs="Verdana"/>
+          <w:color w:val="000000"/>
+          <w:sz w:val="20"/>
+          <w:szCs w:val="20"/>
+          <w:lang w:val="en-GB"/>
+        </w:rPr>
+      </w:pPr>
+    </w:p>
+    <w:p>
+      <w:pPr>
+        <w:autoSpaceDE w:val="0"/>
+        <w:autoSpaceDN w:val="0"/>
+        <w:adjustRightInd w:val="0"/>
+        <w:spacing w:after="0" w:line="240" w:lineRule="auto"/>
+        <w:rPr>
+          <w:rFonts w:ascii="Verdana" w:hAnsi="Verdana" w:cs="Verdana"/>
+          <w:color w:val="000000"/>
+          <w:sz w:val="20"/>
+          <w:szCs w:val="20"/>
+          <w:lang w:val="en-GB"/>
+        </w:rPr>
+      </w:pPr>
+    </w:p>
+    <w:p>
+      <w:pPr>
+        <w:autoSpaceDE w:val="0"/>
+        <w:autoSpaceDN w:val="0"/>
+        <w:adjustRightInd w:val="0"/>
+        <w:spacing w:after="0" w:line="240" w:lineRule="auto"/>
+        <w:rPr>
+          <w:rFonts w:ascii="Verdana" w:hAnsi="Verdana" w:cs="Verdana"/>
+          <w:b/>
+          <w:color w:val="000000"/>
+          <w:sz w:val="20"/>
+          <w:szCs w:val="20"/>
+          <w:lang w:val="en-GB"/>
+        </w:rPr>
+      </w:pPr>
+      <w:r>
+        <w:rPr>
+          <w:rFonts w:ascii="Verdana" w:hAnsi="Verdana" w:cs="Verdana"/>
+          <w:b/>
+          <w:color w:val="000000"/>
+          <w:sz w:val="20"/>
+          <w:szCs w:val="20"/>
+          <w:lang w:val="en-GB"/>
+        </w:rPr>
+        <w:t>Table</w:t>
+      </w:r>
+      <w:r>
+        <w:rPr>
+          <w:rFonts w:ascii="Verdana" w:hAnsi="Verdana" w:cs="Verdana"/>
+          <w:b/>
+          <w:color w:val="000000"/>
+          <w:sz w:val="20"/>
+          <w:szCs w:val="20"/>
+          <w:lang w:val="en-GB"/>
+        </w:rPr>
+        <w:t xml:space="preserve"> </w:t>
+      </w:r>
+      <w:r>
+        <w:rPr>
+          <w:rFonts w:ascii="Verdana" w:hAnsi="Verdana" w:cs="Verdana"/>
+          <w:b/>
+          <w:color w:val="000000"/>
+          <w:sz w:val="20"/>
+          <w:szCs w:val="20"/>
+          <w:lang w:val="en-GB"/>
+        </w:rPr>
+        <w:t xml:space="preserve">Structure </w:t>
+      </w:r>
+    </w:p>
+    <w:p>
+      <w:pPr>
+        <w:autoSpaceDE w:val="0"/>
+        <w:autoSpaceDN w:val="0"/>
+        <w:adjustRightInd w:val="0"/>
+        <w:spacing w:after="0" w:line="240" w:lineRule="auto"/>
+        <w:rPr>
+          <w:rFonts w:ascii="Verdana" w:hAnsi="Verdana" w:cs="Verdana"/>
+          <w:color w:val="000000"/>
+          <w:sz w:val="20"/>
+          <w:szCs w:val="20"/>
+          <w:lang w:val="en-GB"/>
+        </w:rPr>
+      </w:pPr>
+    </w:p>
+    <w:p>
+      <w:pPr>
+        <w:pStyle w:val="Listenabsatz"/>
+        <w:numPr>
+          <w:ilvl w:val="0"/>
+          <w:numId w:val="11"/>
+        </w:numPr>
+        <w:autoSpaceDE w:val="0"/>
+        <w:autoSpaceDN w:val="0"/>
+        <w:adjustRightInd w:val="0"/>
+        <w:spacing w:after="0" w:line="240" w:lineRule="auto"/>
+        <w:rPr>
+          <w:rFonts w:ascii="Verdana" w:hAnsi="Verdana" w:cs="Verdana"/>
+          <w:color w:val="000000"/>
+          <w:sz w:val="20"/>
+          <w:szCs w:val="20"/>
+          <w:lang w:val="en-GB"/>
+        </w:rPr>
+      </w:pPr>
+      <w:r>
+        <w:rPr>
+          <w:rFonts w:ascii="Verdana" w:hAnsi="Verdana" w:cs="Verdana"/>
+          <w:color w:val="000000"/>
+          <w:sz w:val="20"/>
+          <w:szCs w:val="20"/>
+          <w:lang w:val="en-GB"/>
+        </w:rPr>
+        <w:t>A lecturer can teach several lectures</w:t>
+      </w:r>
+    </w:p>
+    <w:p>
+      <w:pPr>
+        <w:pStyle w:val="Listenabsatz"/>
+        <w:numPr>
+          <w:ilvl w:val="0"/>
+          <w:numId w:val="11"/>
+        </w:numPr>
+        <w:autoSpaceDE w:val="0"/>
+        <w:autoSpaceDN w:val="0"/>
+        <w:adjustRightInd w:val="0"/>
+        <w:spacing w:after="0" w:line="240" w:lineRule="auto"/>
+        <w:rPr>
+          <w:rFonts w:ascii="Verdana" w:hAnsi="Verdana" w:cs="Verdana"/>
+          <w:color w:val="000000"/>
+          <w:sz w:val="20"/>
+          <w:szCs w:val="20"/>
+          <w:lang w:val="en-GB"/>
+        </w:rPr>
+      </w:pPr>
+      <w:r>
+        <w:rPr>
+          <w:rFonts w:ascii="Verdana" w:hAnsi="Verdana" w:cs="Verdana"/>
+          <w:color w:val="000000"/>
+          <w:sz w:val="20"/>
+          <w:szCs w:val="20"/>
+          <w:lang w:val="en-GB"/>
+        </w:rPr>
+        <w:t xml:space="preserve">There must be a list of which </w:t>
+      </w:r>
+      <w:proofErr w:type="gramStart"/>
+      <w:r>
+        <w:rPr>
+          <w:rFonts w:ascii="Verdana" w:hAnsi="Verdana" w:cs="Verdana"/>
+          <w:color w:val="000000"/>
+          <w:sz w:val="20"/>
+          <w:szCs w:val="20"/>
+          <w:lang w:val="en-GB"/>
+        </w:rPr>
+        <w:t>lecturer</w:t>
+      </w:r>
+      <w:proofErr w:type="gramEnd"/>
+      <w:r>
+        <w:rPr>
+          <w:rFonts w:ascii="Verdana" w:hAnsi="Verdana" w:cs="Verdana"/>
+          <w:color w:val="000000"/>
+          <w:sz w:val="20"/>
+          <w:szCs w:val="20"/>
+          <w:lang w:val="en-GB"/>
+        </w:rPr>
+        <w:t xml:space="preserve"> can teach which lecture</w:t>
+      </w:r>
+    </w:p>
+    <w:p>
+      <w:pPr>
+        <w:pStyle w:val="Listenabsatz"/>
+        <w:numPr>
+          <w:ilvl w:val="0"/>
+          <w:numId w:val="11"/>
+        </w:numPr>
+        <w:autoSpaceDE w:val="0"/>
+        <w:autoSpaceDN w:val="0"/>
+        <w:adjustRightInd w:val="0"/>
+        <w:spacing w:after="0" w:line="240" w:lineRule="auto"/>
+        <w:rPr>
+          <w:rFonts w:ascii="Verdana" w:hAnsi="Verdana" w:cs="Verdana"/>
+          <w:color w:val="000000"/>
+          <w:sz w:val="20"/>
+          <w:szCs w:val="20"/>
+          <w:lang w:val="en-GB"/>
+        </w:rPr>
+      </w:pPr>
+      <w:r>
+        <w:rPr>
+          <w:rFonts w:ascii="Verdana" w:hAnsi="Verdana" w:cs="Verdana"/>
+          <w:color w:val="000000"/>
+          <w:sz w:val="20"/>
+          <w:szCs w:val="20"/>
+          <w:lang w:val="en-GB"/>
+        </w:rPr>
+        <w:t xml:space="preserve">List of module elements offered in a selected academic half year for a selected degree </w:t>
+      </w:r>
+    </w:p>
+    <w:p>
+      <w:pPr>
+        <w:pStyle w:val="Listenabsatz"/>
+        <w:numPr>
+          <w:ilvl w:val="0"/>
+          <w:numId w:val="11"/>
+        </w:numPr>
+        <w:autoSpaceDE w:val="0"/>
+        <w:autoSpaceDN w:val="0"/>
+        <w:adjustRightInd w:val="0"/>
+        <w:spacing w:after="0" w:line="240" w:lineRule="auto"/>
+        <w:rPr>
+          <w:rFonts w:ascii="Verdana" w:hAnsi="Verdana" w:cs="Verdana"/>
+          <w:color w:val="000000"/>
+          <w:sz w:val="20"/>
+          <w:szCs w:val="20"/>
+          <w:lang w:val="en-GB"/>
+        </w:rPr>
+      </w:pPr>
+      <w:r>
+        <w:rPr>
+          <w:rFonts w:ascii="Verdana" w:hAnsi="Verdana" w:cs="Verdana"/>
+          <w:color w:val="000000"/>
+          <w:sz w:val="20"/>
+          <w:szCs w:val="20"/>
+          <w:lang w:val="en-GB"/>
+        </w:rPr>
+        <w:t xml:space="preserve">There must be a list of what lectures will be thought in the 1st, 2nd … Semester </w:t>
+      </w:r>
+      <w:r>
+        <w:rPr>
+          <w:rFonts w:ascii="Verdana" w:hAnsi="Verdana" w:cs="Verdana"/>
+          <w:color w:val="000000"/>
+          <w:sz w:val="20"/>
+          <w:szCs w:val="20"/>
+          <w:lang w:val="en-GB"/>
+        </w:rPr>
+        <w:t>(</w:t>
+      </w:r>
+      <w:proofErr w:type="spellStart"/>
+      <w:r>
+        <w:rPr>
+          <w:rFonts w:ascii="Verdana" w:hAnsi="Verdana" w:cs="Verdana"/>
+          <w:color w:val="000000"/>
+          <w:sz w:val="20"/>
+          <w:szCs w:val="20"/>
+          <w:lang w:val="en-GB"/>
+        </w:rPr>
+        <w:t>Prüfungsordnung</w:t>
+      </w:r>
+      <w:proofErr w:type="spellEnd"/>
+      <w:r>
+        <w:rPr>
+          <w:rFonts w:ascii="Verdana" w:hAnsi="Verdana" w:cs="Verdana"/>
+          <w:color w:val="000000"/>
+          <w:sz w:val="20"/>
+          <w:szCs w:val="20"/>
+          <w:lang w:val="en-GB"/>
+        </w:rPr>
+        <w:t>)</w:t>
+      </w:r>
+    </w:p>
+    <w:p>
+      <w:pPr>
+        <w:pStyle w:val="Listenabsatz"/>
+        <w:numPr>
+          <w:ilvl w:val="0"/>
+          <w:numId w:val="11"/>
+        </w:numPr>
+        <w:autoSpaceDE w:val="0"/>
+        <w:autoSpaceDN w:val="0"/>
+        <w:adjustRightInd w:val="0"/>
+        <w:spacing w:after="0" w:line="240" w:lineRule="auto"/>
+        <w:rPr>
+          <w:rFonts w:ascii="Verdana" w:hAnsi="Verdana" w:cs="Verdana"/>
+          <w:color w:val="000000"/>
+          <w:sz w:val="20"/>
+          <w:szCs w:val="20"/>
+          <w:lang w:val="en-GB"/>
+        </w:rPr>
+      </w:pPr>
+      <w:r>
+        <w:rPr>
+          <w:rFonts w:ascii="Verdana" w:hAnsi="Verdana" w:cs="Verdana"/>
+          <w:color w:val="000000"/>
+          <w:sz w:val="20"/>
+          <w:szCs w:val="20"/>
+          <w:lang w:val="en-GB"/>
+        </w:rPr>
+        <w:t xml:space="preserve">Two or more semester groups may share the same lecture </w:t>
+      </w:r>
+    </w:p>
+    <w:p>
+      <w:pPr>
+        <w:pStyle w:val="Listenabsatz"/>
+        <w:numPr>
+          <w:ilvl w:val="0"/>
+          <w:numId w:val="11"/>
+        </w:numPr>
+        <w:autoSpaceDE w:val="0"/>
+        <w:autoSpaceDN w:val="0"/>
+        <w:adjustRightInd w:val="0"/>
+        <w:spacing w:after="0" w:line="240" w:lineRule="auto"/>
+        <w:rPr>
+          <w:rFonts w:ascii="Verdana" w:hAnsi="Verdana" w:cs="Verdana"/>
+          <w:color w:val="000000"/>
+          <w:sz w:val="20"/>
+          <w:szCs w:val="20"/>
+          <w:lang w:val="en-GB"/>
+        </w:rPr>
+      </w:pPr>
+      <w:r>
+        <w:rPr>
+          <w:rFonts w:ascii="Verdana" w:hAnsi="Verdana" w:cs="Verdana"/>
+          <w:color w:val="000000"/>
+          <w:sz w:val="20"/>
+          <w:szCs w:val="20"/>
+          <w:lang w:val="en-GB"/>
+        </w:rPr>
+        <w:t xml:space="preserve">A lecturer may can’t hold lecture at a day of the week </w:t>
+      </w:r>
+    </w:p>
+    <w:p>
+      <w:pPr>
+        <w:pStyle w:val="Listenabsatz"/>
+        <w:numPr>
+          <w:ilvl w:val="0"/>
+          <w:numId w:val="11"/>
+        </w:numPr>
+        <w:autoSpaceDE w:val="0"/>
+        <w:autoSpaceDN w:val="0"/>
+        <w:adjustRightInd w:val="0"/>
+        <w:spacing w:after="0" w:line="240" w:lineRule="auto"/>
+        <w:rPr>
+          <w:rFonts w:ascii="Verdana" w:hAnsi="Verdana" w:cs="Verdana"/>
+          <w:color w:val="000000"/>
+          <w:sz w:val="20"/>
+          <w:szCs w:val="20"/>
+          <w:lang w:val="en-GB"/>
+        </w:rPr>
+      </w:pPr>
+      <w:r>
+        <w:rPr>
+          <w:rFonts w:ascii="Verdana" w:hAnsi="Verdana" w:cs="Verdana"/>
+          <w:color w:val="000000"/>
+          <w:sz w:val="20"/>
+          <w:szCs w:val="20"/>
+          <w:lang w:val="en-GB"/>
+        </w:rPr>
+        <w:t>A time grid is specified</w:t>
+      </w:r>
+    </w:p>
+    <w:p>
+      <w:pPr>
+        <w:pStyle w:val="Listenabsatz"/>
+        <w:autoSpaceDE w:val="0"/>
+        <w:autoSpaceDN w:val="0"/>
+        <w:adjustRightInd w:val="0"/>
+        <w:spacing w:after="0" w:line="240" w:lineRule="auto"/>
+        <w:rPr>
+          <w:rFonts w:ascii="Verdana" w:hAnsi="Verdana" w:cs="Verdana"/>
+          <w:color w:val="000000"/>
+          <w:sz w:val="20"/>
+          <w:szCs w:val="20"/>
+          <w:lang w:val="en-GB"/>
+        </w:rPr>
+      </w:pPr>
+    </w:p>
+    <w:p>
+      <w:pPr>
+        <w:autoSpaceDE w:val="0"/>
+        <w:autoSpaceDN w:val="0"/>
+        <w:adjustRightInd w:val="0"/>
+        <w:spacing w:after="0" w:line="240" w:lineRule="auto"/>
+        <w:rPr>
+          <w:rFonts w:ascii="Verdana" w:hAnsi="Verdana" w:cs="Verdana"/>
+          <w:color w:val="000000"/>
+          <w:sz w:val="20"/>
+          <w:szCs w:val="20"/>
+          <w:lang w:val="en-GB"/>
+        </w:rPr>
+      </w:pPr>
+    </w:p>
+    <w:p>
+      <w:pPr>
+        <w:autoSpaceDE w:val="0"/>
+        <w:autoSpaceDN w:val="0"/>
+        <w:adjustRightInd w:val="0"/>
+        <w:spacing w:after="0" w:line="240" w:lineRule="auto"/>
+        <w:rPr>
+          <w:rFonts w:ascii="Verdana" w:hAnsi="Verdana" w:cs="Verdana"/>
+          <w:color w:val="000000"/>
+          <w:sz w:val="20"/>
+          <w:szCs w:val="20"/>
+          <w:lang w:val="en-GB"/>
+        </w:rPr>
+      </w:pPr>
+    </w:p>
+    <w:p>
+      <w:pPr>
+        <w:autoSpaceDE w:val="0"/>
+        <w:autoSpaceDN w:val="0"/>
+        <w:adjustRightInd w:val="0"/>
+        <w:spacing w:after="0" w:line="240" w:lineRule="auto"/>
+        <w:rPr>
+          <w:rFonts w:ascii="Verdana" w:hAnsi="Verdana" w:cs="Verdana"/>
+          <w:color w:val="000000"/>
+          <w:sz w:val="20"/>
+          <w:szCs w:val="20"/>
+          <w:lang w:val="en-GB"/>
         </w:rPr>
       </w:pPr>
     </w:p>
@@ -3940,6 +4586,95 @@
     </w:lvl>
   </w:abstractNum>
   <w:abstractNum w:abstractNumId="9" w15:restartNumberingAfterBreak="0">
+    <w:nsid w:val="62C1406B"/>
+    <w:multiLevelType w:val="hybridMultilevel"/>
+    <w:tmpl w:val="D932D626"/>
+    <w:lvl w:ilvl="0" w:tplc="22AA3C9A">
+      <w:start w:val="1"/>
+      <w:numFmt w:val="decimal"/>
+      <w:lvlText w:val="%1."/>
+      <w:lvlJc w:val="left"/>
+      <w:pPr>
+        <w:ind w:left="720" w:hanging="360"/>
+      </w:pPr>
+      <w:rPr>
+        <w:color w:val="FF0000"/>
+      </w:rPr>
+    </w:lvl>
+    <w:lvl w:ilvl="1" w:tplc="04070019" w:tentative="1">
+      <w:start w:val="1"/>
+      <w:numFmt w:val="lowerLetter"/>
+      <w:lvlText w:val="%2."/>
+      <w:lvlJc w:val="left"/>
+      <w:pPr>
+        <w:ind w:left="1440" w:hanging="360"/>
+      </w:pPr>
+    </w:lvl>
+    <w:lvl w:ilvl="2" w:tplc="0407001B" w:tentative="1">
+      <w:start w:val="1"/>
+      <w:numFmt w:val="lowerRoman"/>
+      <w:lvlText w:val="%3."/>
+      <w:lvlJc w:val="right"/>
+      <w:pPr>
+        <w:ind w:left="2160" w:hanging="180"/>
+      </w:pPr>
+    </w:lvl>
+    <w:lvl w:ilvl="3" w:tplc="0407000F" w:tentative="1">
+      <w:start w:val="1"/>
+      <w:numFmt w:val="decimal"/>
+      <w:lvlText w:val="%4."/>
+      <w:lvlJc w:val="left"/>
+      <w:pPr>
+        <w:ind w:left="2880" w:hanging="360"/>
+      </w:pPr>
+    </w:lvl>
+    <w:lvl w:ilvl="4" w:tplc="04070019" w:tentative="1">
+      <w:start w:val="1"/>
+      <w:numFmt w:val="lowerLetter"/>
+      <w:lvlText w:val="%5."/>
+      <w:lvlJc w:val="left"/>
+      <w:pPr>
+        <w:ind w:left="3600" w:hanging="360"/>
+      </w:pPr>
+    </w:lvl>
+    <w:lvl w:ilvl="5" w:tplc="0407001B" w:tentative="1">
+      <w:start w:val="1"/>
+      <w:numFmt w:val="lowerRoman"/>
+      <w:lvlText w:val="%6."/>
+      <w:lvlJc w:val="right"/>
+      <w:pPr>
+        <w:ind w:left="4320" w:hanging="180"/>
+      </w:pPr>
+    </w:lvl>
+    <w:lvl w:ilvl="6" w:tplc="0407000F" w:tentative="1">
+      <w:start w:val="1"/>
+      <w:numFmt w:val="decimal"/>
+      <w:lvlText w:val="%7."/>
+      <w:lvlJc w:val="left"/>
+      <w:pPr>
+        <w:ind w:left="5040" w:hanging="360"/>
+      </w:pPr>
+    </w:lvl>
+    <w:lvl w:ilvl="7" w:tplc="04070019" w:tentative="1">
+      <w:start w:val="1"/>
+      <w:numFmt w:val="lowerLetter"/>
+      <w:lvlText w:val="%8."/>
+      <w:lvlJc w:val="left"/>
+      <w:pPr>
+        <w:ind w:left="5760" w:hanging="360"/>
+      </w:pPr>
+    </w:lvl>
+    <w:lvl w:ilvl="8" w:tplc="0407001B" w:tentative="1">
+      <w:start w:val="1"/>
+      <w:numFmt w:val="lowerRoman"/>
+      <w:lvlText w:val="%9."/>
+      <w:lvlJc w:val="right"/>
+      <w:pPr>
+        <w:ind w:left="6480" w:hanging="180"/>
+      </w:pPr>
+    </w:lvl>
+  </w:abstractNum>
+  <w:abstractNum w:abstractNumId="10" w15:restartNumberingAfterBreak="0">
     <w:nsid w:val="76E61BA4"/>
     <w:multiLevelType w:val="hybridMultilevel"/>
     <w:tmpl w:val="4CE67F70"/>
@@ -4072,7 +4807,7 @@
     <w:abstractNumId w:val="0"/>
   </w:num>
   <w:num w:numId="7">
-    <w:abstractNumId w:val="9"/>
+    <w:abstractNumId w:val="10"/>
   </w:num>
   <w:num w:numId="8">
     <w:abstractNumId w:val="2"/>
@@ -4082,6 +4817,9 @@
   </w:num>
   <w:num w:numId="10">
     <w:abstractNumId w:val="1"/>
+  </w:num>
+  <w:num w:numId="11">
+    <w:abstractNumId w:val="9"/>
   </w:num>
 </w:numbering>
 </file>

</xml_diff>